<commit_message>
docs: Add new Executive Summary, renumber files, archive old versions, update Index
- Renamed user's combined Executive Summary to 02-MCMAP_Executive_Summary.docx
- Archived old 01-Executive_Summary, 02-Strategic_Platform_Vision, and VSCODE_* files
- Updated Index (01-MCMAP_Index.md) with new Doc 02 references and section routing
- Post-processed new Executive Summary (MC Orange headings, table formatting, page layout)
- Reconverted all markdown files through full pipeline

Co-Authored-By: Claude Opus 4.5 <noreply@anthropic.com>
</commit_message>
<xml_diff>
--- a/release/v6.0/docs/mcmap-reference-packet/docx/01-MCMAP_Index.docx
+++ b/release/v6.0/docs/mcmap-reference-packet/docx/01-MCMAP_Index.docx
@@ -233,7 +233,7 @@
               <w:pStyle w:val="Compact"/>
             </w:pPr>
             <w:r>
-              <w:t xml:space="preserve">Strategic Platform Vision</w:t>
+              <w:t xml:space="preserve">Executive Summary</w:t>
             </w:r>
           </w:p>
         </w:tc>
@@ -246,7 +246,7 @@
               <w:pStyle w:val="Compact"/>
             </w:pPr>
             <w:r>
-              <w:t xml:space="preserve">Platform opportunity, 11 agents, efficiency gains, revenue opportunities</w:t>
+              <w:t xml:space="preserve">Use cases, platform vision, agents, approach, benefits, technical foundation</w:t>
             </w:r>
           </w:p>
         </w:tc>
@@ -966,7 +966,7 @@
               <w:pStyle w:val="Compact"/>
             </w:pPr>
             <w:r>
-              <w:t xml:space="preserve">Platform Opportunity</w:t>
+              <w:t xml:space="preserve">Part 2: The Platform Is The Product</w:t>
             </w:r>
           </w:p>
         </w:tc>
@@ -1007,7 +1007,7 @@
               <w:pStyle w:val="Compact"/>
             </w:pPr>
             <w:r>
-              <w:t xml:space="preserve">Transforming Mastercard at Scale</w:t>
+              <w:t xml:space="preserve">Part 5: Benefits &amp; Outcomes</w:t>
             </w:r>
           </w:p>
         </w:tc>
@@ -1048,7 +1048,7 @@
               <w:pStyle w:val="Compact"/>
             </w:pPr>
             <w:r>
-              <w:t xml:space="preserve">Revenue Opportunities</w:t>
+              <w:t xml:space="preserve">5.2 Revenue Opportunities</w:t>
             </w:r>
           </w:p>
         </w:tc>
@@ -1089,7 +1089,7 @@
               <w:pStyle w:val="Compact"/>
             </w:pPr>
             <w:r>
-              <w:t xml:space="preserve">The 11 Agents</w:t>
+              <w:t xml:space="preserve">Part 3: The 11 Agents</w:t>
             </w:r>
           </w:p>
         </w:tc>
@@ -1212,7 +1212,7 @@
               <w:pStyle w:val="Compact"/>
             </w:pPr>
             <w:r>
-              <w:t xml:space="preserve">Platform Architecture</w:t>
+              <w:t xml:space="preserve">Part 6: Technical Foundation</w:t>
             </w:r>
           </w:p>
         </w:tc>
@@ -1540,7 +1540,7 @@
               <w:pStyle w:val="Compact"/>
             </w:pPr>
             <w:r>
-              <w:t xml:space="preserve">Configuration-Driven Extensibility</w:t>
+              <w:t xml:space="preserve">4.3 Configuration-Driven Extensibility</w:t>
             </w:r>
           </w:p>
         </w:tc>
@@ -1807,7 +1807,7 @@
         <w:t xml:space="preserve"> </w:t>
       </w:r>
       <w:r>
-        <w:t xml:space="preserve">Document 02 (Strategic Platform Vision)</w:t>
+        <w:t xml:space="preserve">Document 02 (Executive Summary)</w:t>
       </w:r>
     </w:p>
     <w:p>
@@ -1829,7 +1829,7 @@
         <w:t xml:space="preserve"> </w:t>
       </w:r>
       <w:r>
-        <w:t xml:space="preserve">Platform opportunity, competitive positioning, revenue opportunities</w:t>
+        <w:t xml:space="preserve">Use cases, competitive positioning, revenue opportunities</w:t>
       </w:r>
     </w:p>
     <w:p>
@@ -1851,7 +1851,7 @@
         <w:t xml:space="preserve"> </w:t>
       </w:r>
       <w:r>
-        <w:t xml:space="preserve">Transforming Mastercard at Scale, The 11 Agents, Risk Analysis</w:t>
+        <w:t xml:space="preserve">Part 1 (Use Cases), Part 5 (Benefits &amp; Outcomes), The Path Forward</w:t>
       </w:r>
     </w:p>
     <w:bookmarkEnd w:id="21"/>
@@ -1888,7 +1888,7 @@
         <w:t xml:space="preserve"> </w:t>
       </w:r>
       <w:r>
-        <w:t xml:space="preserve">Document 02 (Strategic Platform Vision), then Document 03 (System Architecture)</w:t>
+        <w:t xml:space="preserve">Document 02 (Executive Summary), then Document 03 (System Architecture)</w:t>
       </w:r>
     </w:p>
     <w:p>
@@ -1932,7 +1932,7 @@
         <w:t xml:space="preserve"> </w:t>
       </w:r>
       <w:r>
-        <w:t xml:space="preserve">Three Transformational Capabilities, Platform Architecture</w:t>
+        <w:t xml:space="preserve">Part 4 (The Approach), Part 6 (Technical Foundation)</w:t>
       </w:r>
     </w:p>
     <w:bookmarkEnd w:id="22"/>
@@ -2179,7 +2179,7 @@
               <w:pStyle w:val="Compact"/>
             </w:pPr>
             <w:r>
-              <w:t xml:space="preserve">02 (overview), 07 (prompts)</w:t>
+              <w:t xml:space="preserve">02 (Part 3), 07 (prompts)</w:t>
             </w:r>
           </w:p>
         </w:tc>
@@ -2220,7 +2220,7 @@
               <w:pStyle w:val="Compact"/>
             </w:pPr>
             <w:r>
-              <w:t xml:space="preserve">02 (summary), 06 (data)</w:t>
+              <w:t xml:space="preserve">02 (Part 6), 06 (data)</w:t>
             </w:r>
           </w:p>
         </w:tc>
@@ -2261,7 +2261,7 @@
               <w:pStyle w:val="Compact"/>
             </w:pPr>
             <w:r>
-              <w:t xml:space="preserve">02 (summary), 08 (ops)</w:t>
+              <w:t xml:space="preserve">02 (Part 6), 08 (ops)</w:t>
             </w:r>
           </w:p>
         </w:tc>
@@ -3231,7 +3231,8 @@
     <w:tbl>
       <w:tblPr>
         <w:tblStyle w:val="Table"/>
-        <w:tblW w:type="auto" w:w="0"/>
+        <w:tblW w:type="pct" w:w="5000"/>
+        <w:tblLayout w:type="fixed"/>
         <w:tblLook w:firstRow="1" w:lastRow="0" w:firstColumn="0" w:lastColumn="0" w:noHBand="0" w:noVBand="0" w:val="0020"/>
         <w:tblBorders>
           <w:top w:val="single" w:sz="8" w:space="0" w:color="404040"/>
@@ -3249,8 +3250,8 @@
         </w:tblCellMar>
       </w:tblPr>
       <w:tblGrid>
-        <w:gridCol w:w="3960"/>
-        <w:gridCol w:w="3960"/>
+        <w:gridCol w:w="2933"/>
+        <w:gridCol w:w="4986"/>
       </w:tblGrid>
       <w:tr>
         <w:trPr>
@@ -3314,7 +3315,7 @@
               <w:pStyle w:val="Compact"/>
             </w:pPr>
             <w:r>
-              <w:t xml:space="preserve">Doc 02, Efficiency Gains</w:t>
+              <w:t xml:space="preserve">Doc 02, 5.1 Efficiency Gains</w:t>
             </w:r>
           </w:p>
         </w:tc>
@@ -3342,7 +3343,7 @@
               <w:pStyle w:val="Compact"/>
             </w:pPr>
             <w:r>
-              <w:t xml:space="preserve">Doc 02, Revenue Opportunities</w:t>
+              <w:t xml:space="preserve">Doc 02, 5.2 Revenue Opportunities</w:t>
             </w:r>
           </w:p>
         </w:tc>
@@ -3370,7 +3371,7 @@
               <w:pStyle w:val="Compact"/>
             </w:pPr>
             <w:r>
-              <w:t xml:space="preserve">Doc 02, Competitive Positioning</w:t>
+              <w:t xml:space="preserve">Doc 02, 5.3 Competitive Positioning</w:t>
             </w:r>
           </w:p>
         </w:tc>
@@ -3398,7 +3399,7 @@
               <w:pStyle w:val="Compact"/>
             </w:pPr>
             <w:r>
-              <w:t xml:space="preserve">Doc 02, Risk Analysis</w:t>
+              <w:t xml:space="preserve">Doc 02, 5.4 Risk Analysis</w:t>
             </w:r>
           </w:p>
         </w:tc>
@@ -3422,7 +3423,8 @@
     <w:tbl>
       <w:tblPr>
         <w:tblStyle w:val="Table"/>
-        <w:tblW w:type="auto" w:w="0"/>
+        <w:tblW w:type="pct" w:w="5000"/>
+        <w:tblLayout w:type="fixed"/>
         <w:tblLook w:firstRow="1" w:lastRow="0" w:firstColumn="0" w:lastColumn="0" w:noHBand="0" w:noVBand="0" w:val="0020"/>
         <w:tblBorders>
           <w:top w:val="single" w:sz="8" w:space="0" w:color="404040"/>
@@ -3440,8 +3442,8 @@
         </w:tblCellMar>
       </w:tblPr>
       <w:tblGrid>
-        <w:gridCol w:w="3960"/>
-        <w:gridCol w:w="3960"/>
+        <w:gridCol w:w="2933"/>
+        <w:gridCol w:w="4986"/>
       </w:tblGrid>
       <w:tr>
         <w:trPr>
@@ -3561,7 +3563,7 @@
               <w:pStyle w:val="Compact"/>
             </w:pPr>
             <w:r>
-              <w:t xml:space="preserve">Doc 02, Configuration-Driven Extensibility</w:t>
+              <w:t xml:space="preserve">Doc 02, 4.3 Configuration-Driven Extensibility</w:t>
             </w:r>
           </w:p>
         </w:tc>

</xml_diff>